<commit_message>
first version of my report
</commit_message>
<xml_diff>
--- a/rapport.docx
+++ b/rapport.docx
@@ -19,9 +19,12 @@
     <w:p>
       <w:pPr>
         <w:sectPr>
-          <w:headerReference w:type="default" r:id="rId8"/>
-          <w:footerReference w:type="default" r:id="rId9"/>
-          <w:footerReference w:type="first" r:id="rId10"/>
+          <w:headerReference w:type="even" r:id="rId8"/>
+          <w:headerReference w:type="default" r:id="rId9"/>
+          <w:footerReference w:type="even" r:id="rId10"/>
+          <w:footerReference w:type="default" r:id="rId11"/>
+          <w:headerReference w:type="first" r:id="rId12"/>
+          <w:footerReference w:type="first" r:id="rId13"/>
           <w:pgSz w:w="11906" w:h="16838"/>
           <w:pgMar w:top="1417" w:right="1417" w:bottom="1417" w:left="1417" w:header="576" w:footer="1584" w:gutter="0"/>
           <w:cols w:space="708"/>
@@ -1028,7 +1031,7 @@
       <w:pPr>
         <w:sectPr>
           <w:pgSz w:w="11906" w:h="16838"/>
-          <w:pgMar w:top="1417" w:right="1417" w:bottom="1417" w:left="1417" w:header="720" w:footer="864" w:gutter="0"/>
+          <w:pgMar w:top="1417" w:right="1417" w:bottom="1417" w:left="1417" w:header="576" w:footer="864" w:gutter="0"/>
           <w:cols w:space="708"/>
           <w:docGrid w:linePitch="360"/>
         </w:sectPr>
@@ -1076,7 +1079,7 @@
       <w:pPr>
         <w:sectPr>
           <w:pgSz w:w="11906" w:h="16838"/>
-          <w:pgMar w:top="1411" w:right="1411" w:bottom="1411" w:left="1411" w:header="576" w:footer="1584" w:gutter="0"/>
+          <w:pgMar w:top="1411" w:right="1411" w:bottom="1411" w:left="1411" w:header="576" w:footer="864" w:gutter="0"/>
           <w:cols w:space="708"/>
           <w:docGrid w:linePitch="360"/>
         </w:sectPr>
@@ -7480,9 +7483,9 @@
           <w:lang w:val="en-US"/>
         </w:rPr>
         <w:sectPr>
-          <w:headerReference w:type="default" r:id="rId11"/>
+          <w:headerReference w:type="default" r:id="rId14"/>
           <w:pgSz w:w="11906" w:h="16838"/>
-          <w:pgMar w:top="1417" w:right="1417" w:bottom="1417" w:left="1417" w:header="576" w:footer="1584" w:gutter="0"/>
+          <w:pgMar w:top="1417" w:right="1417" w:bottom="1417" w:left="1417" w:header="576" w:footer="864" w:gutter="0"/>
           <w:cols w:space="708"/>
           <w:docGrid w:linePitch="360"/>
         </w:sectPr>
@@ -9016,7 +9019,7 @@
           <w:lang w:val="en-US"/>
         </w:rPr>
       </w:pPr>
-      <w:hyperlink r:id="rId12" w:anchor="_Toc43319520" w:history="1">
+      <w:hyperlink r:id="rId15" w:anchor="_Toc43319520" w:history="1">
         <w:r>
           <w:rPr>
             <w:rStyle w:val="Hyperlink"/>
@@ -9087,7 +9090,7 @@
           <w:lang w:val="en-US"/>
         </w:rPr>
       </w:pPr>
-      <w:hyperlink r:id="rId13" w:anchor="_Toc43319521" w:history="1">
+      <w:hyperlink r:id="rId16" w:anchor="_Toc43319521" w:history="1">
         <w:r>
           <w:rPr>
             <w:rStyle w:val="Hyperlink"/>
@@ -14296,7 +14299,7 @@
                     </pic:cNvPicPr>
                   </pic:nvPicPr>
                   <pic:blipFill>
-                    <a:blip r:embed="rId14" cstate="print">
+                    <a:blip r:embed="rId17" cstate="print">
                       <a:extLst>
                         <a:ext uri="{28A0092B-C50C-407E-A947-70E740481C1C}">
                           <a14:useLocalDpi xmlns:a14="http://schemas.microsoft.com/office/drawing/2010/main" val="0"/>
@@ -14429,7 +14432,7 @@
                     </pic:cNvPicPr>
                   </pic:nvPicPr>
                   <pic:blipFill>
-                    <a:blip r:embed="rId15" cstate="print">
+                    <a:blip r:embed="rId18" cstate="print">
                       <a:extLst>
                         <a:ext uri="{28A0092B-C50C-407E-A947-70E740481C1C}">
                           <a14:useLocalDpi xmlns:a14="http://schemas.microsoft.com/office/drawing/2010/main" val="0"/>
@@ -14736,7 +14739,7 @@
                     </pic:cNvPicPr>
                   </pic:nvPicPr>
                   <pic:blipFill>
-                    <a:blip r:embed="rId16" cstate="print">
+                    <a:blip r:embed="rId19" cstate="print">
                       <a:extLst>
                         <a:ext uri="{28A0092B-C50C-407E-A947-70E740481C1C}">
                           <a14:useLocalDpi xmlns:a14="http://schemas.microsoft.com/office/drawing/2010/main" val="0"/>
@@ -15391,7 +15394,7 @@
                     </pic:cNvPicPr>
                   </pic:nvPicPr>
                   <pic:blipFill>
-                    <a:blip r:embed="rId17">
+                    <a:blip r:embed="rId20">
                       <a:extLst>
                         <a:ext uri="{28A0092B-C50C-407E-A947-70E740481C1C}">
                           <a14:useLocalDpi xmlns:a14="http://schemas.microsoft.com/office/drawing/2010/main" val="0"/>
@@ -15608,7 +15611,7 @@
                     </pic:cNvPicPr>
                   </pic:nvPicPr>
                   <pic:blipFill>
-                    <a:blip r:embed="rId18">
+                    <a:blip r:embed="rId21">
                       <a:extLst>
                         <a:ext uri="{28A0092B-C50C-407E-A947-70E740481C1C}">
                           <a14:useLocalDpi xmlns:a14="http://schemas.microsoft.com/office/drawing/2010/main" val="0"/>
@@ -16059,7 +16062,7 @@
                     </pic:cNvPicPr>
                   </pic:nvPicPr>
                   <pic:blipFill>
-                    <a:blip r:embed="rId19">
+                    <a:blip r:embed="rId22">
                       <a:extLst>
                         <a:ext uri="{28A0092B-C50C-407E-A947-70E740481C1C}">
                           <a14:useLocalDpi xmlns:a14="http://schemas.microsoft.com/office/drawing/2010/main" val="0"/>
@@ -16622,7 +16625,7 @@
                     </pic:cNvPicPr>
                   </pic:nvPicPr>
                   <pic:blipFill>
-                    <a:blip r:embed="rId20">
+                    <a:blip r:embed="rId23">
                       <a:extLst>
                         <a:ext uri="{28A0092B-C50C-407E-A947-70E740481C1C}">
                           <a14:useLocalDpi xmlns:a14="http://schemas.microsoft.com/office/drawing/2010/main" val="0"/>
@@ -16727,7 +16730,7 @@
                     </pic:cNvPicPr>
                   </pic:nvPicPr>
                   <pic:blipFill>
-                    <a:blip r:embed="rId21">
+                    <a:blip r:embed="rId24">
                       <a:extLst>
                         <a:ext uri="{28A0092B-C50C-407E-A947-70E740481C1C}">
                           <a14:useLocalDpi xmlns:a14="http://schemas.microsoft.com/office/drawing/2010/main" val="0"/>
@@ -17192,7 +17195,7 @@
                     </pic:cNvPicPr>
                   </pic:nvPicPr>
                   <pic:blipFill>
-                    <a:blip r:embed="rId22">
+                    <a:blip r:embed="rId25">
                       <a:extLst>
                         <a:ext uri="{28A0092B-C50C-407E-A947-70E740481C1C}">
                           <a14:useLocalDpi xmlns:a14="http://schemas.microsoft.com/office/drawing/2010/main" val="0"/>
@@ -18257,7 +18260,7 @@
                     </pic:cNvPicPr>
                   </pic:nvPicPr>
                   <pic:blipFill>
-                    <a:blip r:embed="rId23">
+                    <a:blip r:embed="rId26">
                       <a:extLst>
                         <a:ext uri="{28A0092B-C50C-407E-A947-70E740481C1C}">
                           <a14:useLocalDpi xmlns:a14="http://schemas.microsoft.com/office/drawing/2010/main" val="0"/>
@@ -19205,7 +19208,7 @@
                     </pic:cNvPicPr>
                   </pic:nvPicPr>
                   <pic:blipFill>
-                    <a:blip r:embed="rId24">
+                    <a:blip r:embed="rId27">
                       <a:extLst>
                         <a:ext uri="{28A0092B-C50C-407E-A947-70E740481C1C}">
                           <a14:useLocalDpi xmlns:a14="http://schemas.microsoft.com/office/drawing/2010/main" val="0"/>
@@ -20001,7 +20004,7 @@
                     </pic:cNvPicPr>
                   </pic:nvPicPr>
                   <pic:blipFill>
-                    <a:blip r:embed="rId25">
+                    <a:blip r:embed="rId28">
                       <a:extLst>
                         <a:ext uri="{28A0092B-C50C-407E-A947-70E740481C1C}">
                           <a14:useLocalDpi xmlns:a14="http://schemas.microsoft.com/office/drawing/2010/main" val="0"/>
@@ -20394,7 +20397,7 @@
                     </pic:cNvPicPr>
                   </pic:nvPicPr>
                   <pic:blipFill>
-                    <a:blip r:embed="rId26">
+                    <a:blip r:embed="rId29">
                       <a:extLst>
                         <a:ext uri="{28A0092B-C50C-407E-A947-70E740481C1C}">
                           <a14:useLocalDpi xmlns:a14="http://schemas.microsoft.com/office/drawing/2010/main" val="0"/>
@@ -21135,7 +21138,7 @@
           </mc:Choice>
           <mc:Fallback>
             <w:pict>
-              <v:line w14:anchorId="37F4E763" id="Straight Connector 41" o:spid="_x0000_s1026" style="position:absolute;z-index:251667456;visibility:visible;mso-wrap-style:square;mso-width-percent:0;mso-height-percent:0;mso-wrap-distance-left:9pt;mso-wrap-distance-top:0;mso-wrap-distance-right:9pt;mso-wrap-distance-bottom:0;mso-position-horizontal:absolute;mso-position-horizontal-relative:margin;mso-position-vertical:absolute;mso-position-vertical-relative:text;mso-width-percent:0;mso-height-percent:0;mso-width-relative:margin;mso-height-relative:margin" from="58.95pt,16.3pt" to="416.1pt,17.8pt" o:gfxdata="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" strokecolor="red" strokeweight="3pt">
+              <v:line w14:anchorId="749EE072" id="Straight Connector 41" o:spid="_x0000_s1026" style="position:absolute;z-index:251667456;visibility:visible;mso-wrap-style:square;mso-width-percent:0;mso-height-percent:0;mso-wrap-distance-left:9pt;mso-wrap-distance-top:0;mso-wrap-distance-right:9pt;mso-wrap-distance-bottom:0;mso-position-horizontal:absolute;mso-position-horizontal-relative:margin;mso-position-vertical:absolute;mso-position-vertical-relative:text;mso-width-percent:0;mso-height-percent:0;mso-width-relative:margin;mso-height-relative:margin" from="58.95pt,16.3pt" to="416.1pt,17.8pt" o:gfxdata="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" strokecolor="red" strokeweight="3pt">
                 <v:stroke linestyle="thinThin" joinstyle="miter" endcap="round"/>
                 <w10:wrap anchorx="margin"/>
               </v:line>
@@ -21229,7 +21232,7 @@
           </mc:Choice>
           <mc:Fallback>
             <w:pict>
-              <v:line w14:anchorId="5B6E4E52" id="Straight Connector 42" o:spid="_x0000_s1026" style="position:absolute;z-index:251668480;visibility:visible;mso-wrap-style:square;mso-width-percent:0;mso-height-percent:0;mso-wrap-distance-left:9pt;mso-wrap-distance-top:0;mso-wrap-distance-right:9pt;mso-wrap-distance-bottom:0;mso-position-horizontal:absolute;mso-position-horizontal-relative:margin;mso-position-vertical:absolute;mso-position-vertical-relative:text;mso-width-percent:0;mso-height-percent:0;mso-width-relative:margin;mso-height-relative:margin" from="56.1pt,8.8pt" to="410.1pt,8.8pt" o:gfxdata="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" strokecolor="black [3213]" strokeweight="3pt">
+              <v:line w14:anchorId="673A5DC6" id="Straight Connector 42" o:spid="_x0000_s1026" style="position:absolute;z-index:251668480;visibility:visible;mso-wrap-style:square;mso-width-percent:0;mso-height-percent:0;mso-wrap-distance-left:9pt;mso-wrap-distance-top:0;mso-wrap-distance-right:9pt;mso-wrap-distance-bottom:0;mso-position-horizontal:absolute;mso-position-horizontal-relative:margin;mso-position-vertical:absolute;mso-position-vertical-relative:text;mso-width-percent:0;mso-height-percent:0;mso-width-relative:margin;mso-height-relative:margin" from="56.1pt,8.8pt" to="410.1pt,8.8pt" o:gfxdata="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" strokecolor="black [3213]" strokeweight="3pt">
                 <v:stroke linestyle="thinThin" joinstyle="miter" endcap="round"/>
                 <w10:wrap anchorx="margin"/>
               </v:line>
@@ -21450,7 +21453,7 @@
                     </pic:cNvPicPr>
                   </pic:nvPicPr>
                   <pic:blipFill>
-                    <a:blip r:embed="rId27">
+                    <a:blip r:embed="rId30">
                       <a:extLst>
                         <a:ext uri="{28A0092B-C50C-407E-A947-70E740481C1C}">
                           <a14:useLocalDpi xmlns:a14="http://schemas.microsoft.com/office/drawing/2010/main" val="0"/>
@@ -21623,7 +21626,7 @@
                     </pic:cNvPicPr>
                   </pic:nvPicPr>
                   <pic:blipFill>
-                    <a:blip r:embed="rId28">
+                    <a:blip r:embed="rId31">
                       <a:extLst>
                         <a:ext uri="{28A0092B-C50C-407E-A947-70E740481C1C}">
                           <a14:useLocalDpi xmlns:a14="http://schemas.microsoft.com/office/drawing/2010/main" val="0"/>
@@ -24563,7 +24566,7 @@
                     </pic:cNvPicPr>
                   </pic:nvPicPr>
                   <pic:blipFill>
-                    <a:blip r:embed="rId29" cstate="print">
+                    <a:blip r:embed="rId32" cstate="print">
                       <a:extLst>
                         <a:ext uri="{28A0092B-C50C-407E-A947-70E740481C1C}">
                           <a14:useLocalDpi xmlns:a14="http://schemas.microsoft.com/office/drawing/2010/main" val="0"/>
@@ -25239,7 +25242,7 @@
                     </pic:cNvPicPr>
                   </pic:nvPicPr>
                   <pic:blipFill>
-                    <a:blip r:embed="rId30" cstate="print">
+                    <a:blip r:embed="rId33" cstate="print">
                       <a:extLst>
                         <a:ext uri="{28A0092B-C50C-407E-A947-70E740481C1C}">
                           <a14:useLocalDpi xmlns:a14="http://schemas.microsoft.com/office/drawing/2010/main" val="0"/>
@@ -25589,7 +25592,7 @@
                           </pic:cNvPicPr>
                         </pic:nvPicPr>
                         <pic:blipFill>
-                          <a:blip r:embed="rId31">
+                          <a:blip r:embed="rId34">
                             <a:extLst>
                               <a:ext uri="{28A0092B-C50C-407E-A947-70E740481C1C}">
                                 <a14:useLocalDpi xmlns:a14="http://schemas.microsoft.com/office/drawing/2010/main" val="0"/>
@@ -26104,7 +26107,7 @@
                           </pic:cNvPicPr>
                         </pic:nvPicPr>
                         <pic:blipFill>
-                          <a:blip r:embed="rId32">
+                          <a:blip r:embed="rId35">
                             <a:extLst>
                               <a:ext uri="{28A0092B-C50C-407E-A947-70E740481C1C}">
                                 <a14:useLocalDpi xmlns:a14="http://schemas.microsoft.com/office/drawing/2010/main" val="0"/>
@@ -26577,7 +26580,7 @@
                           </pic:cNvPicPr>
                         </pic:nvPicPr>
                         <pic:blipFill>
-                          <a:blip r:embed="rId33">
+                          <a:blip r:embed="rId36">
                             <a:extLst>
                               <a:ext uri="{28A0092B-C50C-407E-A947-70E740481C1C}">
                                 <a14:useLocalDpi xmlns:a14="http://schemas.microsoft.com/office/drawing/2010/main" val="0"/>
@@ -27049,7 +27052,7 @@
                     </pic:cNvPicPr>
                   </pic:nvPicPr>
                   <pic:blipFill>
-                    <a:blip r:embed="rId34">
+                    <a:blip r:embed="rId37">
                       <a:extLst>
                         <a:ext uri="{28A0092B-C50C-407E-A947-70E740481C1C}">
                           <a14:useLocalDpi xmlns:a14="http://schemas.microsoft.com/office/drawing/2010/main" val="0"/>
@@ -27197,7 +27200,7 @@
                     </pic:cNvPicPr>
                   </pic:nvPicPr>
                   <pic:blipFill>
-                    <a:blip r:embed="rId35">
+                    <a:blip r:embed="rId38">
                       <a:extLst>
                         <a:ext uri="{28A0092B-C50C-407E-A947-70E740481C1C}">
                           <a14:useLocalDpi xmlns:a14="http://schemas.microsoft.com/office/drawing/2010/main" val="0"/>
@@ -27894,7 +27897,7 @@
                     </pic:cNvPicPr>
                   </pic:nvPicPr>
                   <pic:blipFill>
-                    <a:blip r:embed="rId36">
+                    <a:blip r:embed="rId39">
                       <a:extLst>
                         <a:ext uri="{28A0092B-C50C-407E-A947-70E740481C1C}">
                           <a14:useLocalDpi xmlns:a14="http://schemas.microsoft.com/office/drawing/2010/main" val="0"/>
@@ -27990,7 +27993,7 @@
                     </pic:cNvPicPr>
                   </pic:nvPicPr>
                   <pic:blipFill>
-                    <a:blip r:embed="rId37">
+                    <a:blip r:embed="rId40">
                       <a:extLst>
                         <a:ext uri="{28A0092B-C50C-407E-A947-70E740481C1C}">
                           <a14:useLocalDpi xmlns:a14="http://schemas.microsoft.com/office/drawing/2010/main" val="0"/>
@@ -28099,7 +28102,7 @@
                     </pic:cNvPicPr>
                   </pic:nvPicPr>
                   <pic:blipFill>
-                    <a:blip r:embed="rId38">
+                    <a:blip r:embed="rId41">
                       <a:extLst>
                         <a:ext uri="{28A0092B-C50C-407E-A947-70E740481C1C}">
                           <a14:useLocalDpi xmlns:a14="http://schemas.microsoft.com/office/drawing/2010/main" val="0"/>
@@ -28731,7 +28734,7 @@
                     </pic:cNvPicPr>
                   </pic:nvPicPr>
                   <pic:blipFill>
-                    <a:blip r:embed="rId39">
+                    <a:blip r:embed="rId42">
                       <a:extLst>
                         <a:ext uri="{28A0092B-C50C-407E-A947-70E740481C1C}">
                           <a14:useLocalDpi xmlns:a14="http://schemas.microsoft.com/office/drawing/2010/main" val="0"/>
@@ -28842,7 +28845,7 @@
                     </pic:cNvPicPr>
                   </pic:nvPicPr>
                   <pic:blipFill>
-                    <a:blip r:embed="rId40">
+                    <a:blip r:embed="rId43">
                       <a:extLst>
                         <a:ext uri="{28A0092B-C50C-407E-A947-70E740481C1C}">
                           <a14:useLocalDpi xmlns:a14="http://schemas.microsoft.com/office/drawing/2010/main" val="0"/>
@@ -29614,7 +29617,7 @@
                     </pic:cNvPicPr>
                   </pic:nvPicPr>
                   <pic:blipFill>
-                    <a:blip r:embed="rId41">
+                    <a:blip r:embed="rId44">
                       <a:extLst>
                         <a:ext uri="{28A0092B-C50C-407E-A947-70E740481C1C}">
                           <a14:useLocalDpi xmlns:a14="http://schemas.microsoft.com/office/drawing/2010/main" val="0"/>
@@ -30345,7 +30348,7 @@
                     </pic:cNvPicPr>
                   </pic:nvPicPr>
                   <pic:blipFill>
-                    <a:blip r:embed="rId42">
+                    <a:blip r:embed="rId45">
                       <a:extLst>
                         <a:ext uri="{28A0092B-C50C-407E-A947-70E740481C1C}">
                           <a14:useLocalDpi xmlns:a14="http://schemas.microsoft.com/office/drawing/2010/main" val="0"/>
@@ -31107,7 +31110,7 @@
                     </pic:cNvPicPr>
                   </pic:nvPicPr>
                   <pic:blipFill>
-                    <a:blip r:embed="rId43">
+                    <a:blip r:embed="rId46">
                       <a:extLst>
                         <a:ext uri="{28A0092B-C50C-407E-A947-70E740481C1C}">
                           <a14:useLocalDpi xmlns:a14="http://schemas.microsoft.com/office/drawing/2010/main" val="0"/>
@@ -31219,7 +31222,7 @@
                     </pic:cNvPicPr>
                   </pic:nvPicPr>
                   <pic:blipFill>
-                    <a:blip r:embed="rId44" cstate="print">
+                    <a:blip r:embed="rId47" cstate="print">
                       <a:extLst>
                         <a:ext uri="{28A0092B-C50C-407E-A947-70E740481C1C}">
                           <a14:useLocalDpi xmlns:a14="http://schemas.microsoft.com/office/drawing/2010/main" val="0"/>
@@ -31546,7 +31549,7 @@
                     </pic:cNvPicPr>
                   </pic:nvPicPr>
                   <pic:blipFill>
-                    <a:blip r:embed="rId45">
+                    <a:blip r:embed="rId48">
                       <a:extLst>
                         <a:ext uri="{28A0092B-C50C-407E-A947-70E740481C1C}">
                           <a14:useLocalDpi xmlns:a14="http://schemas.microsoft.com/office/drawing/2010/main" val="0"/>
@@ -31988,7 +31991,7 @@
                     </pic:cNvPicPr>
                   </pic:nvPicPr>
                   <pic:blipFill>
-                    <a:blip r:embed="rId46">
+                    <a:blip r:embed="rId49">
                       <a:extLst>
                         <a:ext uri="{28A0092B-C50C-407E-A947-70E740481C1C}">
                           <a14:useLocalDpi xmlns:a14="http://schemas.microsoft.com/office/drawing/2010/main" val="0"/>
@@ -32699,7 +32702,7 @@
                     </pic:cNvPicPr>
                   </pic:nvPicPr>
                   <pic:blipFill>
-                    <a:blip r:embed="rId47">
+                    <a:blip r:embed="rId50">
                       <a:extLst>
                         <a:ext uri="{28A0092B-C50C-407E-A947-70E740481C1C}">
                           <a14:useLocalDpi xmlns:a14="http://schemas.microsoft.com/office/drawing/2010/main" val="0"/>
@@ -33461,7 +33464,7 @@
                     </pic:cNvPicPr>
                   </pic:nvPicPr>
                   <pic:blipFill>
-                    <a:blip r:embed="rId48">
+                    <a:blip r:embed="rId51">
                       <a:extLst>
                         <a:ext uri="{28A0092B-C50C-407E-A947-70E740481C1C}">
                           <a14:useLocalDpi xmlns:a14="http://schemas.microsoft.com/office/drawing/2010/main" val="0"/>
@@ -33568,7 +33571,7 @@
                     </pic:cNvPicPr>
                   </pic:nvPicPr>
                   <pic:blipFill>
-                    <a:blip r:embed="rId49">
+                    <a:blip r:embed="rId52">
                       <a:extLst>
                         <a:ext uri="{28A0092B-C50C-407E-A947-70E740481C1C}">
                           <a14:useLocalDpi xmlns:a14="http://schemas.microsoft.com/office/drawing/2010/main" val="0"/>
@@ -33728,7 +33731,7 @@
                     </pic:cNvPicPr>
                   </pic:nvPicPr>
                   <pic:blipFill>
-                    <a:blip r:embed="rId50">
+                    <a:blip r:embed="rId53">
                       <a:extLst>
                         <a:ext uri="{28A0092B-C50C-407E-A947-70E740481C1C}">
                           <a14:useLocalDpi xmlns:a14="http://schemas.microsoft.com/office/drawing/2010/main" val="0"/>
@@ -33972,7 +33975,7 @@
           </mc:Choice>
           <mc:Fallback>
             <w:pict>
-              <v:line w14:anchorId="1A5A278C" id="Straight Connector 463" o:spid="_x0000_s1026" style="position:absolute;z-index:251674624;visibility:visible;mso-wrap-style:square;mso-width-percent:0;mso-height-percent:0;mso-wrap-distance-left:9pt;mso-wrap-distance-top:0;mso-wrap-distance-right:9pt;mso-wrap-distance-bottom:0;mso-position-horizontal:absolute;mso-position-horizontal-relative:margin;mso-position-vertical:absolute;mso-position-vertical-relative:text;mso-width-percent:0;mso-height-percent:0;mso-width-relative:margin;mso-height-relative:margin" from="43pt,8.75pt" to="406.8pt,8.75pt" o:gfxdata="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" strokecolor="black [3213]" strokeweight="3pt">
+              <v:line w14:anchorId="7A5F49F0" id="Straight Connector 463" o:spid="_x0000_s1026" style="position:absolute;z-index:251674624;visibility:visible;mso-wrap-style:square;mso-width-percent:0;mso-height-percent:0;mso-wrap-distance-left:9pt;mso-wrap-distance-top:0;mso-wrap-distance-right:9pt;mso-wrap-distance-bottom:0;mso-position-horizontal:absolute;mso-position-horizontal-relative:margin;mso-position-vertical:absolute;mso-position-vertical-relative:text;mso-width-percent:0;mso-height-percent:0;mso-width-relative:margin;mso-height-relative:margin" from="43pt,8.75pt" to="406.8pt,8.75pt" o:gfxdata="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" strokecolor="black [3213]" strokeweight="3pt">
                 <v:stroke linestyle="thinThin" joinstyle="miter" endcap="round"/>
                 <w10:wrap anchorx="margin"/>
               </v:line>
@@ -34116,7 +34119,7 @@
                     </pic:cNvPicPr>
                   </pic:nvPicPr>
                   <pic:blipFill>
-                    <a:blip r:embed="rId51">
+                    <a:blip r:embed="rId54">
                       <a:extLst>
                         <a:ext uri="{28A0092B-C50C-407E-A947-70E740481C1C}">
                           <a14:useLocalDpi xmlns:a14="http://schemas.microsoft.com/office/drawing/2010/main" val="0"/>
@@ -34272,7 +34275,7 @@
                     </pic:cNvPicPr>
                   </pic:nvPicPr>
                   <pic:blipFill>
-                    <a:blip r:embed="rId52">
+                    <a:blip r:embed="rId55">
                       <a:extLst>
                         <a:ext uri="{28A0092B-C50C-407E-A947-70E740481C1C}">
                           <a14:useLocalDpi xmlns:a14="http://schemas.microsoft.com/office/drawing/2010/main" val="0"/>
@@ -34321,7 +34324,7 @@
       <w:r>
         <w:t>Visual Studio est une suite de logiciels de développement pour </w:t>
       </w:r>
-      <w:hyperlink r:id="rId53" w:tooltip="Microsoft Windows" w:history="1">
+      <w:hyperlink r:id="rId56" w:tooltip="Microsoft Windows" w:history="1">
         <w:r>
           <w:rPr>
             <w:rStyle w:val="Hyperlink"/>
@@ -34336,7 +34339,7 @@
       <w:r>
         <w:t> et </w:t>
       </w:r>
-      <w:hyperlink r:id="rId54" w:tooltip="MacOS" w:history="1">
+      <w:hyperlink r:id="rId57" w:tooltip="MacOS" w:history="1">
         <w:r>
           <w:rPr>
             <w:rStyle w:val="Hyperlink"/>
@@ -34351,7 +34354,7 @@
       <w:r>
         <w:t> conçue par </w:t>
       </w:r>
-      <w:hyperlink r:id="rId55" w:tooltip="Microsoft" w:history="1">
+      <w:hyperlink r:id="rId58" w:tooltip="Microsoft" w:history="1">
         <w:r>
           <w:rPr>
             <w:rStyle w:val="Hyperlink"/>
@@ -34374,7 +34377,7 @@
       <w:r>
         <w:t>Visual Studio est un ensemble complet d'outils de développement permettant de générer des </w:t>
       </w:r>
-      <w:hyperlink r:id="rId56" w:tooltip="Application web" w:history="1">
+      <w:hyperlink r:id="rId59" w:tooltip="Application web" w:history="1">
         <w:r>
           <w:rPr>
             <w:rStyle w:val="Hyperlink"/>
@@ -34389,7 +34392,7 @@
       <w:r>
         <w:t> </w:t>
       </w:r>
-      <w:hyperlink r:id="rId57" w:tooltip="ASP.NET" w:history="1">
+      <w:hyperlink r:id="rId60" w:tooltip="ASP.NET" w:history="1">
         <w:r>
           <w:rPr>
             <w:rStyle w:val="Hyperlink"/>
@@ -34404,7 +34407,7 @@
       <w:r>
         <w:t>, des </w:t>
       </w:r>
-      <w:hyperlink r:id="rId58" w:tooltip="Service web" w:history="1">
+      <w:hyperlink r:id="rId61" w:tooltip="Service web" w:history="1">
         <w:r>
           <w:rPr>
             <w:rStyle w:val="Hyperlink"/>
@@ -34419,7 +34422,7 @@
       <w:r>
         <w:t> </w:t>
       </w:r>
-      <w:hyperlink r:id="rId59" w:tooltip="Extensible Markup Language" w:history="1">
+      <w:hyperlink r:id="rId62" w:tooltip="Extensible Markup Language" w:history="1">
         <w:r>
           <w:rPr>
             <w:rStyle w:val="Hyperlink"/>
@@ -34434,7 +34437,7 @@
       <w:r>
         <w:t>, des applications bureautiques et des applications mobiles. </w:t>
       </w:r>
-      <w:hyperlink r:id="rId60" w:tooltip="Visual Basic" w:history="1">
+      <w:hyperlink r:id="rId63" w:tooltip="Visual Basic" w:history="1">
         <w:r>
           <w:rPr>
             <w:rStyle w:val="Hyperlink"/>
@@ -34449,7 +34452,7 @@
       <w:r>
         <w:t>, </w:t>
       </w:r>
-      <w:hyperlink r:id="rId61" w:tooltip="Visual C++" w:history="1">
+      <w:hyperlink r:id="rId64" w:tooltip="Visual C++" w:history="1">
         <w:r>
           <w:rPr>
             <w:rStyle w:val="Hyperlink"/>
@@ -34464,7 +34467,7 @@
       <w:r>
         <w:t>, </w:t>
       </w:r>
-      <w:hyperlink r:id="rId62" w:tooltip="Visual C Sharp" w:history="1">
+      <w:hyperlink r:id="rId65" w:tooltip="Visual C Sharp" w:history="1">
         <w:r>
           <w:rPr>
             <w:rStyle w:val="Hyperlink"/>
@@ -34479,7 +34482,7 @@
       <w:r>
         <w:t> utilisent tous le même </w:t>
       </w:r>
-      <w:hyperlink r:id="rId63" w:tooltip="Environnement de développement" w:history="1">
+      <w:hyperlink r:id="rId66" w:tooltip="Environnement de développement" w:history="1">
         <w:r>
           <w:rPr>
             <w:rStyle w:val="Hyperlink"/>
@@ -34546,7 +34549,7 @@
       <w:r>
         <w:t xml:space="preserve"> grâce à </w:t>
       </w:r>
-      <w:hyperlink r:id="rId64" w:tooltip="Visual Web Developer" w:history="1">
+      <w:hyperlink r:id="rId67" w:tooltip="Visual Web Developer" w:history="1">
         <w:r>
           <w:rPr>
             <w:rStyle w:val="Hyperlink"/>
@@ -34618,7 +34621,7 @@
                     </pic:cNvPicPr>
                   </pic:nvPicPr>
                   <pic:blipFill>
-                    <a:blip r:embed="rId65">
+                    <a:blip r:embed="rId68">
                       <a:extLst>
                         <a:ext uri="{28A0092B-C50C-407E-A947-70E740481C1C}">
                           <a14:useLocalDpi xmlns:a14="http://schemas.microsoft.com/office/drawing/2010/main" val="0"/>
@@ -34798,7 +34801,7 @@
                     </pic:cNvPicPr>
                   </pic:nvPicPr>
                   <pic:blipFill>
-                    <a:blip r:embed="rId66">
+                    <a:blip r:embed="rId69">
                       <a:extLst>
                         <a:ext uri="{28A0092B-C50C-407E-A947-70E740481C1C}">
                           <a14:useLocalDpi xmlns:a14="http://schemas.microsoft.com/office/drawing/2010/main" val="0"/>
@@ -35011,7 +35014,7 @@
                     </pic:cNvPicPr>
                   </pic:nvPicPr>
                   <pic:blipFill>
-                    <a:blip r:embed="rId67" cstate="print">
+                    <a:blip r:embed="rId70" cstate="print">
                       <a:extLst>
                         <a:ext uri="{28A0092B-C50C-407E-A947-70E740481C1C}">
                           <a14:useLocalDpi xmlns:a14="http://schemas.microsoft.com/office/drawing/2010/main" val="0"/>
@@ -35125,7 +35128,7 @@
                     </pic:cNvPicPr>
                   </pic:nvPicPr>
                   <pic:blipFill>
-                    <a:blip r:embed="rId68" cstate="print">
+                    <a:blip r:embed="rId71" cstate="print">
                       <a:extLst>
                         <a:ext uri="{28A0092B-C50C-407E-A947-70E740481C1C}">
                           <a14:useLocalDpi xmlns:a14="http://schemas.microsoft.com/office/drawing/2010/main" val="0"/>
@@ -35242,7 +35245,7 @@
                     </pic:cNvPicPr>
                   </pic:nvPicPr>
                   <pic:blipFill>
-                    <a:blip r:embed="rId69">
+                    <a:blip r:embed="rId72">
                       <a:extLst>
                         <a:ext uri="{28A0092B-C50C-407E-A947-70E740481C1C}">
                           <a14:useLocalDpi xmlns:a14="http://schemas.microsoft.com/office/drawing/2010/main" val="0"/>
@@ -35499,7 +35502,7 @@
                     </pic:cNvPicPr>
                   </pic:nvPicPr>
                   <pic:blipFill>
-                    <a:blip r:embed="rId70">
+                    <a:blip r:embed="rId73">
                       <a:extLst>
                         <a:ext uri="{28A0092B-C50C-407E-A947-70E740481C1C}">
                           <a14:useLocalDpi xmlns:a14="http://schemas.microsoft.com/office/drawing/2010/main" val="0"/>
@@ -35580,7 +35583,7 @@
                     </pic:cNvPicPr>
                   </pic:nvPicPr>
                   <pic:blipFill>
-                    <a:blip r:embed="rId71">
+                    <a:blip r:embed="rId74">
                       <a:extLst>
                         <a:ext uri="{28A0092B-C50C-407E-A947-70E740481C1C}">
                           <a14:useLocalDpi xmlns:a14="http://schemas.microsoft.com/office/drawing/2010/main" val="0"/>
@@ -35675,7 +35678,7 @@
                     </pic:cNvPicPr>
                   </pic:nvPicPr>
                   <pic:blipFill>
-                    <a:blip r:embed="rId72">
+                    <a:blip r:embed="rId75">
                       <a:extLst>
                         <a:ext uri="{28A0092B-C50C-407E-A947-70E740481C1C}">
                           <a14:useLocalDpi xmlns:a14="http://schemas.microsoft.com/office/drawing/2010/main" val="0"/>
@@ -35850,7 +35853,7 @@
                     </pic:cNvPicPr>
                   </pic:nvPicPr>
                   <pic:blipFill>
-                    <a:blip r:embed="rId73">
+                    <a:blip r:embed="rId76">
                       <a:extLst>
                         <a:ext uri="{28A0092B-C50C-407E-A947-70E740481C1C}">
                           <a14:useLocalDpi xmlns:a14="http://schemas.microsoft.com/office/drawing/2010/main" val="0"/>
@@ -35941,7 +35944,7 @@
                     </pic:cNvPicPr>
                   </pic:nvPicPr>
                   <pic:blipFill>
-                    <a:blip r:embed="rId74">
+                    <a:blip r:embed="rId77">
                       <a:extLst>
                         <a:ext uri="{28A0092B-C50C-407E-A947-70E740481C1C}">
                           <a14:useLocalDpi xmlns:a14="http://schemas.microsoft.com/office/drawing/2010/main" val="0"/>
@@ -36039,7 +36042,7 @@
                     </pic:cNvPicPr>
                   </pic:nvPicPr>
                   <pic:blipFill>
-                    <a:blip r:embed="rId75">
+                    <a:blip r:embed="rId78">
                       <a:extLst>
                         <a:ext uri="{28A0092B-C50C-407E-A947-70E740481C1C}">
                           <a14:useLocalDpi xmlns:a14="http://schemas.microsoft.com/office/drawing/2010/main" val="0"/>
@@ -36156,7 +36159,7 @@
                     </pic:cNvPicPr>
                   </pic:nvPicPr>
                   <pic:blipFill>
-                    <a:blip r:embed="rId76">
+                    <a:blip r:embed="rId79">
                       <a:extLst>
                         <a:ext uri="{28A0092B-C50C-407E-A947-70E740481C1C}">
                           <a14:useLocalDpi xmlns:a14="http://schemas.microsoft.com/office/drawing/2010/main" val="0"/>
@@ -36289,7 +36292,7 @@
                     </pic:cNvPicPr>
                   </pic:nvPicPr>
                   <pic:blipFill>
-                    <a:blip r:embed="rId77">
+                    <a:blip r:embed="rId80">
                       <a:extLst>
                         <a:ext uri="{28A0092B-C50C-407E-A947-70E740481C1C}">
                           <a14:useLocalDpi xmlns:a14="http://schemas.microsoft.com/office/drawing/2010/main" val="0"/>
@@ -36376,7 +36379,7 @@
                     </pic:cNvPicPr>
                   </pic:nvPicPr>
                   <pic:blipFill>
-                    <a:blip r:embed="rId78">
+                    <a:blip r:embed="rId81">
                       <a:extLst>
                         <a:ext uri="{28A0092B-C50C-407E-A947-70E740481C1C}">
                           <a14:useLocalDpi xmlns:a14="http://schemas.microsoft.com/office/drawing/2010/main" val="0"/>
@@ -36458,7 +36461,7 @@
                     </pic:cNvPicPr>
                   </pic:nvPicPr>
                   <pic:blipFill>
-                    <a:blip r:embed="rId79">
+                    <a:blip r:embed="rId82">
                       <a:extLst>
                         <a:ext uri="{28A0092B-C50C-407E-A947-70E740481C1C}">
                           <a14:useLocalDpi xmlns:a14="http://schemas.microsoft.com/office/drawing/2010/main" val="0"/>
@@ -36540,7 +36543,7 @@
                     </pic:cNvPicPr>
                   </pic:nvPicPr>
                   <pic:blipFill>
-                    <a:blip r:embed="rId80">
+                    <a:blip r:embed="rId83">
                       <a:extLst>
                         <a:ext uri="{28A0092B-C50C-407E-A947-70E740481C1C}">
                           <a14:useLocalDpi xmlns:a14="http://schemas.microsoft.com/office/drawing/2010/main" val="0"/>
@@ -36627,7 +36630,7 @@
                     </pic:cNvPicPr>
                   </pic:nvPicPr>
                   <pic:blipFill>
-                    <a:blip r:embed="rId81">
+                    <a:blip r:embed="rId84">
                       <a:extLst>
                         <a:ext uri="{28A0092B-C50C-407E-A947-70E740481C1C}">
                           <a14:useLocalDpi xmlns:a14="http://schemas.microsoft.com/office/drawing/2010/main" val="0"/>
@@ -36707,7 +36710,7 @@
                     </pic:cNvPicPr>
                   </pic:nvPicPr>
                   <pic:blipFill>
-                    <a:blip r:embed="rId82">
+                    <a:blip r:embed="rId85">
                       <a:extLst>
                         <a:ext uri="{28A0092B-C50C-407E-A947-70E740481C1C}">
                           <a14:useLocalDpi xmlns:a14="http://schemas.microsoft.com/office/drawing/2010/main" val="0"/>
@@ -36772,18 +36775,21 @@
     <w:p>
       <w:pPr>
         <w:pStyle w:val="Subtitle"/>
-        <w:numPr>
-          <w:ilvl w:val="0"/>
-          <w:numId w:val="47"/>
-        </w:numPr>
-      </w:pPr>
-      <w:bookmarkStart w:id="397" w:name="_Toc43319506"/>
+      </w:pPr>
+      <w:r>
+        <w:t>3</w:t>
+      </w:r>
+      <w:r>
+        <w:t xml:space="preserve">. </w:t>
+      </w:r>
       <w:r>
         <w:t>Conclusion</w:t>
       </w:r>
-      <w:bookmarkEnd w:id="397"/>
-    </w:p>
-    <w:p>
+    </w:p>
+    <w:p>
+      <w:r>
+        <w:tab/>
+      </w:r>
       <w:r>
         <w:t xml:space="preserve">Ce dernier chapitre été consacré à la concrétisation de </w:t>
       </w:r>
@@ -36808,8 +36814,8 @@
           <w:szCs w:val="80"/>
         </w:rPr>
       </w:pPr>
-      <w:bookmarkStart w:id="398" w:name="_Toc43236499"/>
-      <w:bookmarkStart w:id="399" w:name="_Toc43319507"/>
+      <w:bookmarkStart w:id="397" w:name="_Toc43236499"/>
+      <w:bookmarkStart w:id="398" w:name="_Toc43319507"/>
       <w:r>
         <w:rPr>
           <w:szCs w:val="80"/>
@@ -36817,8 +36823,8 @@
         <w:lastRenderedPageBreak/>
         <w:t>Conclusion et Perspectives</w:t>
       </w:r>
+      <w:bookmarkEnd w:id="397"/>
       <w:bookmarkEnd w:id="398"/>
-      <w:bookmarkEnd w:id="399"/>
       <w:r>
         <w:rPr>
           <w:szCs w:val="80"/>
@@ -36856,18 +36862,18 @@
       <w:pPr>
         <w:pStyle w:val="Heading1"/>
       </w:pPr>
-      <w:bookmarkStart w:id="400" w:name="_Toc43236500"/>
-      <w:bookmarkStart w:id="401" w:name="_Toc43319508"/>
+      <w:bookmarkStart w:id="399" w:name="_Toc43236500"/>
+      <w:bookmarkStart w:id="400" w:name="_Toc43319508"/>
       <w:r>
         <w:t>Références</w:t>
       </w:r>
       <w:bookmarkEnd w:id="186"/>
+      <w:bookmarkEnd w:id="399"/>
       <w:bookmarkEnd w:id="400"/>
-      <w:bookmarkEnd w:id="401"/>
     </w:p>
     <w:p/>
     <w:p>
-      <w:hyperlink r:id="rId83" w:history="1">
+      <w:hyperlink r:id="rId86" w:history="1">
         <w:r>
           <w:rPr>
             <w:rStyle w:val="Hyperlink"/>
@@ -36877,7 +36883,7 @@
       </w:hyperlink>
     </w:p>
     <w:p>
-      <w:hyperlink r:id="rId84" w:history="1">
+      <w:hyperlink r:id="rId87" w:history="1">
         <w:r>
           <w:rPr>
             <w:rStyle w:val="Hyperlink"/>
@@ -36893,7 +36899,7 @@
           <w:u w:val="single"/>
         </w:rPr>
       </w:pPr>
-      <w:hyperlink r:id="rId85" w:history="1">
+      <w:hyperlink r:id="rId88" w:history="1">
         <w:r>
           <w:rPr>
             <w:rStyle w:val="Hyperlink"/>
@@ -36918,7 +36924,7 @@
       </w:r>
     </w:p>
     <w:p>
-      <w:hyperlink r:id="rId86" w:history="1">
+      <w:hyperlink r:id="rId89" w:history="1">
         <w:r>
           <w:rPr>
             <w:rStyle w:val="Hyperlink"/>
@@ -36928,7 +36934,7 @@
       </w:hyperlink>
     </w:p>
     <w:p>
-      <w:hyperlink r:id="rId87" w:history="1">
+      <w:hyperlink r:id="rId90" w:history="1">
         <w:r>
           <w:rPr>
             <w:rStyle w:val="Hyperlink"/>
@@ -36943,7 +36949,7 @@
           <w:rStyle w:val="Hyperlink"/>
         </w:rPr>
       </w:pPr>
-      <w:hyperlink r:id="rId88" w:history="1">
+      <w:hyperlink r:id="rId91" w:history="1">
         <w:r>
           <w:rPr>
             <w:rStyle w:val="Hyperlink"/>
@@ -36953,7 +36959,7 @@
       </w:hyperlink>
     </w:p>
     <w:p>
-      <w:hyperlink r:id="rId89" w:history="1">
+      <w:hyperlink r:id="rId92" w:history="1">
         <w:r>
           <w:rPr>
             <w:rStyle w:val="Hyperlink"/>
@@ -36963,7 +36969,7 @@
       </w:hyperlink>
     </w:p>
     <w:p>
-      <w:hyperlink r:id="rId90" w:history="1">
+      <w:hyperlink r:id="rId93" w:history="1">
         <w:r>
           <w:rPr>
             <w:rStyle w:val="Hyperlink"/>
@@ -36973,7 +36979,7 @@
       </w:hyperlink>
     </w:p>
     <w:p>
-      <w:hyperlink r:id="rId91" w:history="1">
+      <w:hyperlink r:id="rId94" w:history="1">
         <w:r>
           <w:rPr>
             <w:rStyle w:val="Hyperlink"/>
@@ -36983,7 +36989,7 @@
       </w:hyperlink>
     </w:p>
     <w:p>
-      <w:hyperlink r:id="rId92" w:history="1">
+      <w:hyperlink r:id="rId95" w:history="1">
         <w:r>
           <w:rPr>
             <w:rStyle w:val="Hyperlink"/>
@@ -37005,7 +37011,7 @@
     <w:bookmarkEnd w:id="0"/>
     <w:p/>
     <w:sectPr>
-      <w:headerReference w:type="default" r:id="rId93"/>
+      <w:headerReference w:type="default" r:id="rId96"/>
       <w:pgSz w:w="11906" w:h="16838"/>
       <w:pgMar w:top="1411" w:right="1411" w:bottom="1411" w:left="1411" w:header="576" w:footer="864" w:gutter="0"/>
       <w:cols w:space="708"/>
@@ -37041,6 +37047,16 @@
 </file>
 
 <file path=word/footer1.xml><?xml version="1.0" encoding="utf-8"?>
+<w:ftr xmlns:wpc="http://schemas.microsoft.com/office/word/2010/wordprocessingCanvas" xmlns:cx="http://schemas.microsoft.com/office/drawing/2014/chartex" xmlns:cx1="http://schemas.microsoft.com/office/drawing/2015/9/8/chartex" xmlns:cx2="http://schemas.microsoft.com/office/drawing/2015/10/21/chartex" xmlns:cx3="http://schemas.microsoft.com/office/drawing/2016/5/9/chartex" xmlns:cx4="http://schemas.microsoft.com/office/drawing/2016/5/10/chartex" xmlns:cx5="http://schemas.microsoft.com/office/drawing/2016/5/11/chartex" xmlns:cx6="http://schemas.microsoft.com/office/drawing/2016/5/12/chartex" xmlns:cx7="http://schemas.microsoft.com/office/drawing/2016/5/13/chartex" xmlns:cx8="http://schemas.microsoft.com/office/drawing/2016/5/14/chartex" xmlns:mc="http://schemas.openxmlformats.org/markup-compatibility/2006" xmlns:aink="http://schemas.microsoft.com/office/drawing/2016/ink" xmlns:am3d="http://schemas.microsoft.com/office/drawing/2017/model3d" xmlns:o="urn:schemas-microsoft-com:office:office" xmlns:r="http://schemas.openxmlformats.org/officeDocument/2006/relationships" xmlns:m="http://schemas.openxmlformats.org/officeDocument/2006/math" xmlns:v="urn:schemas-microsoft-com:vml" xmlns:wp14="http://schemas.microsoft.com/office/word/2010/wordprocessingDrawing" xmlns:wp="http://schemas.openxmlformats.org/drawingml/2006/wordprocessingDrawing" xmlns:w10="urn:schemas-microsoft-com:office:word" xmlns:w="http://schemas.openxmlformats.org/wordprocessingml/2006/main" xmlns:w14="http://schemas.microsoft.com/office/word/2010/wordml" xmlns:w15="http://schemas.microsoft.com/office/word/2012/wordml" xmlns:w16cex="http://schemas.microsoft.com/office/word/2018/wordml/cex" xmlns:w16cid="http://schemas.microsoft.com/office/word/2016/wordml/cid" xmlns:w16="http://schemas.microsoft.com/office/word/2018/wordml" xmlns:w16se="http://schemas.microsoft.com/office/word/2015/wordml/symex" xmlns:wpg="http://schemas.microsoft.com/office/word/2010/wordprocessingGroup" xmlns:wpi="http://schemas.microsoft.com/office/word/2010/wordprocessingInk" xmlns:wne="http://schemas.microsoft.com/office/word/2006/wordml" xmlns:wps="http://schemas.microsoft.com/office/word/2010/wordprocessingShape" mc:Ignorable="w14 w15 w16se w16cid w16 w16cex wp14">
+  <w:p>
+    <w:pPr>
+      <w:pStyle w:val="Footer"/>
+    </w:pPr>
+  </w:p>
+</w:ftr>
+</file>
+
+<file path=word/footer2.xml><?xml version="1.0" encoding="utf-8"?>
 <w:ftr xmlns:wpc="http://schemas.microsoft.com/office/word/2010/wordprocessingCanvas" xmlns:cx="http://schemas.microsoft.com/office/drawing/2014/chartex" xmlns:cx1="http://schemas.microsoft.com/office/drawing/2015/9/8/chartex" xmlns:cx2="http://schemas.microsoft.com/office/drawing/2015/10/21/chartex" xmlns:cx3="http://schemas.microsoft.com/office/drawing/2016/5/9/chartex" xmlns:cx4="http://schemas.microsoft.com/office/drawing/2016/5/10/chartex" xmlns:cx5="http://schemas.microsoft.com/office/drawing/2016/5/11/chartex" xmlns:cx6="http://schemas.microsoft.com/office/drawing/2016/5/12/chartex" xmlns:cx7="http://schemas.microsoft.com/office/drawing/2016/5/13/chartex" xmlns:cx8="http://schemas.microsoft.com/office/drawing/2016/5/14/chartex" xmlns:mc="http://schemas.openxmlformats.org/markup-compatibility/2006" xmlns:aink="http://schemas.microsoft.com/office/drawing/2016/ink" xmlns:am3d="http://schemas.microsoft.com/office/drawing/2017/model3d" xmlns:o="urn:schemas-microsoft-com:office:office" xmlns:r="http://schemas.openxmlformats.org/officeDocument/2006/relationships" xmlns:m="http://schemas.openxmlformats.org/officeDocument/2006/math" xmlns:v="urn:schemas-microsoft-com:vml" xmlns:wp14="http://schemas.microsoft.com/office/word/2010/wordprocessingDrawing" xmlns:wp="http://schemas.openxmlformats.org/drawingml/2006/wordprocessingDrawing" xmlns:w10="urn:schemas-microsoft-com:office:word" xmlns:w="http://schemas.openxmlformats.org/wordprocessingml/2006/main" xmlns:w14="http://schemas.microsoft.com/office/word/2010/wordml" xmlns:w15="http://schemas.microsoft.com/office/word/2012/wordml" xmlns:w16cex="http://schemas.microsoft.com/office/word/2018/wordml/cex" xmlns:w16cid="http://schemas.microsoft.com/office/word/2016/wordml/cid" xmlns:w16="http://schemas.microsoft.com/office/word/2018/wordml" xmlns:w16se="http://schemas.microsoft.com/office/word/2015/wordml/symex" xmlns:wpg="http://schemas.microsoft.com/office/word/2010/wordprocessingGroup" xmlns:wpi="http://schemas.microsoft.com/office/word/2010/wordprocessingInk" xmlns:wne="http://schemas.microsoft.com/office/word/2006/wordml" xmlns:wps="http://schemas.microsoft.com/office/word/2010/wordprocessingShape" mc:Ignorable="w14 w15 w16se w16cid w16 w16cex wp14">
   <w:p>
     <w:pPr>
@@ -37313,7 +37329,7 @@
 </w:ftr>
 </file>
 
-<file path=word/footer2.xml><?xml version="1.0" encoding="utf-8"?>
+<file path=word/footer3.xml><?xml version="1.0" encoding="utf-8"?>
 <w:ftr xmlns:wpc="http://schemas.microsoft.com/office/word/2010/wordprocessingCanvas" xmlns:cx="http://schemas.microsoft.com/office/drawing/2014/chartex" xmlns:cx1="http://schemas.microsoft.com/office/drawing/2015/9/8/chartex" xmlns:cx2="http://schemas.microsoft.com/office/drawing/2015/10/21/chartex" xmlns:cx3="http://schemas.microsoft.com/office/drawing/2016/5/9/chartex" xmlns:cx4="http://schemas.microsoft.com/office/drawing/2016/5/10/chartex" xmlns:cx5="http://schemas.microsoft.com/office/drawing/2016/5/11/chartex" xmlns:cx6="http://schemas.microsoft.com/office/drawing/2016/5/12/chartex" xmlns:cx7="http://schemas.microsoft.com/office/drawing/2016/5/13/chartex" xmlns:cx8="http://schemas.microsoft.com/office/drawing/2016/5/14/chartex" xmlns:mc="http://schemas.openxmlformats.org/markup-compatibility/2006" xmlns:aink="http://schemas.microsoft.com/office/drawing/2016/ink" xmlns:am3d="http://schemas.microsoft.com/office/drawing/2017/model3d" xmlns:o="urn:schemas-microsoft-com:office:office" xmlns:r="http://schemas.openxmlformats.org/officeDocument/2006/relationships" xmlns:m="http://schemas.openxmlformats.org/officeDocument/2006/math" xmlns:v="urn:schemas-microsoft-com:vml" xmlns:wp14="http://schemas.microsoft.com/office/word/2010/wordprocessingDrawing" xmlns:wp="http://schemas.openxmlformats.org/drawingml/2006/wordprocessingDrawing" xmlns:w10="urn:schemas-microsoft-com:office:word" xmlns:w="http://schemas.openxmlformats.org/wordprocessingml/2006/main" xmlns:w14="http://schemas.microsoft.com/office/word/2010/wordml" xmlns:w15="http://schemas.microsoft.com/office/word/2012/wordml" xmlns:w16cex="http://schemas.microsoft.com/office/word/2018/wordml/cex" xmlns:w16cid="http://schemas.microsoft.com/office/word/2016/wordml/cid" xmlns:w16="http://schemas.microsoft.com/office/word/2018/wordml" xmlns:w16se="http://schemas.microsoft.com/office/word/2015/wordml/symex" xmlns:wpg="http://schemas.microsoft.com/office/word/2010/wordprocessingGroup" xmlns:wpi="http://schemas.microsoft.com/office/word/2010/wordprocessingInk" xmlns:wne="http://schemas.microsoft.com/office/word/2006/wordml" xmlns:wps="http://schemas.microsoft.com/office/word/2010/wordprocessingShape" mc:Ignorable="w14 w15 w16se w16cid w16 w16cex wp14">
   <w:p>
     <w:pPr>
@@ -37358,6 +37374,16 @@
 </file>
 
 <file path=word/header1.xml><?xml version="1.0" encoding="utf-8"?>
+<w:hdr xmlns:wpc="http://schemas.microsoft.com/office/word/2010/wordprocessingCanvas" xmlns:cx="http://schemas.microsoft.com/office/drawing/2014/chartex" xmlns:cx1="http://schemas.microsoft.com/office/drawing/2015/9/8/chartex" xmlns:cx2="http://schemas.microsoft.com/office/drawing/2015/10/21/chartex" xmlns:cx3="http://schemas.microsoft.com/office/drawing/2016/5/9/chartex" xmlns:cx4="http://schemas.microsoft.com/office/drawing/2016/5/10/chartex" xmlns:cx5="http://schemas.microsoft.com/office/drawing/2016/5/11/chartex" xmlns:cx6="http://schemas.microsoft.com/office/drawing/2016/5/12/chartex" xmlns:cx7="http://schemas.microsoft.com/office/drawing/2016/5/13/chartex" xmlns:cx8="http://schemas.microsoft.com/office/drawing/2016/5/14/chartex" xmlns:mc="http://schemas.openxmlformats.org/markup-compatibility/2006" xmlns:aink="http://schemas.microsoft.com/office/drawing/2016/ink" xmlns:am3d="http://schemas.microsoft.com/office/drawing/2017/model3d" xmlns:o="urn:schemas-microsoft-com:office:office" xmlns:r="http://schemas.openxmlformats.org/officeDocument/2006/relationships" xmlns:m="http://schemas.openxmlformats.org/officeDocument/2006/math" xmlns:v="urn:schemas-microsoft-com:vml" xmlns:wp14="http://schemas.microsoft.com/office/word/2010/wordprocessingDrawing" xmlns:wp="http://schemas.openxmlformats.org/drawingml/2006/wordprocessingDrawing" xmlns:w10="urn:schemas-microsoft-com:office:word" xmlns:w="http://schemas.openxmlformats.org/wordprocessingml/2006/main" xmlns:w14="http://schemas.microsoft.com/office/word/2010/wordml" xmlns:w15="http://schemas.microsoft.com/office/word/2012/wordml" xmlns:w16cex="http://schemas.microsoft.com/office/word/2018/wordml/cex" xmlns:w16cid="http://schemas.microsoft.com/office/word/2016/wordml/cid" xmlns:w16="http://schemas.microsoft.com/office/word/2018/wordml" xmlns:w16se="http://schemas.microsoft.com/office/word/2015/wordml/symex" xmlns:wpg="http://schemas.microsoft.com/office/word/2010/wordprocessingGroup" xmlns:wpi="http://schemas.microsoft.com/office/word/2010/wordprocessingInk" xmlns:wne="http://schemas.microsoft.com/office/word/2006/wordml" xmlns:wps="http://schemas.microsoft.com/office/word/2010/wordprocessingShape" mc:Ignorable="w14 w15 w16se w16cid w16 w16cex wp14">
+  <w:p>
+    <w:pPr>
+      <w:pStyle w:val="Header"/>
+    </w:pPr>
+  </w:p>
+</w:hdr>
+</file>
+
+<file path=word/header2.xml><?xml version="1.0" encoding="utf-8"?>
 <w:hdr xmlns:wpc="http://schemas.microsoft.com/office/word/2010/wordprocessingCanvas" xmlns:cx="http://schemas.microsoft.com/office/drawing/2014/chartex" xmlns:cx1="http://schemas.microsoft.com/office/drawing/2015/9/8/chartex" xmlns:cx2="http://schemas.microsoft.com/office/drawing/2015/10/21/chartex" xmlns:cx3="http://schemas.microsoft.com/office/drawing/2016/5/9/chartex" xmlns:cx4="http://schemas.microsoft.com/office/drawing/2016/5/10/chartex" xmlns:cx5="http://schemas.microsoft.com/office/drawing/2016/5/11/chartex" xmlns:cx6="http://schemas.microsoft.com/office/drawing/2016/5/12/chartex" xmlns:cx7="http://schemas.microsoft.com/office/drawing/2016/5/13/chartex" xmlns:cx8="http://schemas.microsoft.com/office/drawing/2016/5/14/chartex" xmlns:mc="http://schemas.openxmlformats.org/markup-compatibility/2006" xmlns:aink="http://schemas.microsoft.com/office/drawing/2016/ink" xmlns:am3d="http://schemas.microsoft.com/office/drawing/2017/model3d" xmlns:o="urn:schemas-microsoft-com:office:office" xmlns:r="http://schemas.openxmlformats.org/officeDocument/2006/relationships" xmlns:m="http://schemas.openxmlformats.org/officeDocument/2006/math" xmlns:v="urn:schemas-microsoft-com:vml" xmlns:wp14="http://schemas.microsoft.com/office/word/2010/wordprocessingDrawing" xmlns:wp="http://schemas.openxmlformats.org/drawingml/2006/wordprocessingDrawing" xmlns:w10="urn:schemas-microsoft-com:office:word" xmlns:w="http://schemas.openxmlformats.org/wordprocessingml/2006/main" xmlns:w14="http://schemas.microsoft.com/office/word/2010/wordml" xmlns:w15="http://schemas.microsoft.com/office/word/2012/wordml" xmlns:w16cex="http://schemas.microsoft.com/office/word/2018/wordml/cex" xmlns:w16cid="http://schemas.microsoft.com/office/word/2016/wordml/cid" xmlns:w16="http://schemas.microsoft.com/office/word/2018/wordml" xmlns:w16se="http://schemas.microsoft.com/office/word/2015/wordml/symex" xmlns:wpg="http://schemas.microsoft.com/office/word/2010/wordprocessingGroup" xmlns:wpi="http://schemas.microsoft.com/office/word/2010/wordprocessingInk" xmlns:wne="http://schemas.microsoft.com/office/word/2006/wordml" xmlns:wps="http://schemas.microsoft.com/office/word/2010/wordprocessingShape" mc:Ignorable="w14 w15 w16se w16cid w16 w16cex wp14">
   <w:p>
     <w:pPr>
@@ -37515,7 +37541,17 @@
 </w:hdr>
 </file>
 
-<file path=word/header2.xml><?xml version="1.0" encoding="utf-8"?>
+<file path=word/header3.xml><?xml version="1.0" encoding="utf-8"?>
+<w:hdr xmlns:wpc="http://schemas.microsoft.com/office/word/2010/wordprocessingCanvas" xmlns:cx="http://schemas.microsoft.com/office/drawing/2014/chartex" xmlns:cx1="http://schemas.microsoft.com/office/drawing/2015/9/8/chartex" xmlns:cx2="http://schemas.microsoft.com/office/drawing/2015/10/21/chartex" xmlns:cx3="http://schemas.microsoft.com/office/drawing/2016/5/9/chartex" xmlns:cx4="http://schemas.microsoft.com/office/drawing/2016/5/10/chartex" xmlns:cx5="http://schemas.microsoft.com/office/drawing/2016/5/11/chartex" xmlns:cx6="http://schemas.microsoft.com/office/drawing/2016/5/12/chartex" xmlns:cx7="http://schemas.microsoft.com/office/drawing/2016/5/13/chartex" xmlns:cx8="http://schemas.microsoft.com/office/drawing/2016/5/14/chartex" xmlns:mc="http://schemas.openxmlformats.org/markup-compatibility/2006" xmlns:aink="http://schemas.microsoft.com/office/drawing/2016/ink" xmlns:am3d="http://schemas.microsoft.com/office/drawing/2017/model3d" xmlns:o="urn:schemas-microsoft-com:office:office" xmlns:r="http://schemas.openxmlformats.org/officeDocument/2006/relationships" xmlns:m="http://schemas.openxmlformats.org/officeDocument/2006/math" xmlns:v="urn:schemas-microsoft-com:vml" xmlns:wp14="http://schemas.microsoft.com/office/word/2010/wordprocessingDrawing" xmlns:wp="http://schemas.openxmlformats.org/drawingml/2006/wordprocessingDrawing" xmlns:w10="urn:schemas-microsoft-com:office:word" xmlns:w="http://schemas.openxmlformats.org/wordprocessingml/2006/main" xmlns:w14="http://schemas.microsoft.com/office/word/2010/wordml" xmlns:w15="http://schemas.microsoft.com/office/word/2012/wordml" xmlns:w16cex="http://schemas.microsoft.com/office/word/2018/wordml/cex" xmlns:w16cid="http://schemas.microsoft.com/office/word/2016/wordml/cid" xmlns:w16="http://schemas.microsoft.com/office/word/2018/wordml" xmlns:w16se="http://schemas.microsoft.com/office/word/2015/wordml/symex" xmlns:wpg="http://schemas.microsoft.com/office/word/2010/wordprocessingGroup" xmlns:wpi="http://schemas.microsoft.com/office/word/2010/wordprocessingInk" xmlns:wne="http://schemas.microsoft.com/office/word/2006/wordml" xmlns:wps="http://schemas.microsoft.com/office/word/2010/wordprocessingShape" mc:Ignorable="w14 w15 w16se w16cid w16 w16cex wp14">
+  <w:p>
+    <w:pPr>
+      <w:pStyle w:val="Header"/>
+    </w:pPr>
+  </w:p>
+</w:hdr>
+</file>
+
+<file path=word/header4.xml><?xml version="1.0" encoding="utf-8"?>
 <w:hdr xmlns:wpc="http://schemas.microsoft.com/office/word/2010/wordprocessingCanvas" xmlns:cx="http://schemas.microsoft.com/office/drawing/2014/chartex" xmlns:cx1="http://schemas.microsoft.com/office/drawing/2015/9/8/chartex" xmlns:cx2="http://schemas.microsoft.com/office/drawing/2015/10/21/chartex" xmlns:cx3="http://schemas.microsoft.com/office/drawing/2016/5/9/chartex" xmlns:cx4="http://schemas.microsoft.com/office/drawing/2016/5/10/chartex" xmlns:cx5="http://schemas.microsoft.com/office/drawing/2016/5/11/chartex" xmlns:cx6="http://schemas.microsoft.com/office/drawing/2016/5/12/chartex" xmlns:cx7="http://schemas.microsoft.com/office/drawing/2016/5/13/chartex" xmlns:cx8="http://schemas.microsoft.com/office/drawing/2016/5/14/chartex" xmlns:mc="http://schemas.openxmlformats.org/markup-compatibility/2006" xmlns:aink="http://schemas.microsoft.com/office/drawing/2016/ink" xmlns:am3d="http://schemas.microsoft.com/office/drawing/2017/model3d" xmlns:o="urn:schemas-microsoft-com:office:office" xmlns:r="http://schemas.openxmlformats.org/officeDocument/2006/relationships" xmlns:m="http://schemas.openxmlformats.org/officeDocument/2006/math" xmlns:v="urn:schemas-microsoft-com:vml" xmlns:wp14="http://schemas.microsoft.com/office/word/2010/wordprocessingDrawing" xmlns:wp="http://schemas.openxmlformats.org/drawingml/2006/wordprocessingDrawing" xmlns:w10="urn:schemas-microsoft-com:office:word" xmlns:w="http://schemas.openxmlformats.org/wordprocessingml/2006/main" xmlns:w14="http://schemas.microsoft.com/office/word/2010/wordml" xmlns:w15="http://schemas.microsoft.com/office/word/2012/wordml" xmlns:w16cex="http://schemas.microsoft.com/office/word/2018/wordml/cex" xmlns:w16cid="http://schemas.microsoft.com/office/word/2016/wordml/cid" xmlns:w16="http://schemas.microsoft.com/office/word/2018/wordml" xmlns:w16se="http://schemas.microsoft.com/office/word/2015/wordml/symex" xmlns:wpg="http://schemas.microsoft.com/office/word/2010/wordprocessingGroup" xmlns:wpi="http://schemas.microsoft.com/office/word/2010/wordprocessingInk" xmlns:wne="http://schemas.microsoft.com/office/word/2006/wordml" xmlns:wps="http://schemas.microsoft.com/office/word/2010/wordprocessingShape" mc:Ignorable="w14 w15 w16se w16cid w16 w16cex wp14">
   <w:p>
     <w:pPr>
@@ -37673,7 +37709,7 @@
 </w:hdr>
 </file>
 
-<file path=word/header3.xml><?xml version="1.0" encoding="utf-8"?>
+<file path=word/header5.xml><?xml version="1.0" encoding="utf-8"?>
 <w:hdr xmlns:wpc="http://schemas.microsoft.com/office/word/2010/wordprocessingCanvas" xmlns:cx="http://schemas.microsoft.com/office/drawing/2014/chartex" xmlns:cx1="http://schemas.microsoft.com/office/drawing/2015/9/8/chartex" xmlns:cx2="http://schemas.microsoft.com/office/drawing/2015/10/21/chartex" xmlns:cx3="http://schemas.microsoft.com/office/drawing/2016/5/9/chartex" xmlns:cx4="http://schemas.microsoft.com/office/drawing/2016/5/10/chartex" xmlns:cx5="http://schemas.microsoft.com/office/drawing/2016/5/11/chartex" xmlns:cx6="http://schemas.microsoft.com/office/drawing/2016/5/12/chartex" xmlns:cx7="http://schemas.microsoft.com/office/drawing/2016/5/13/chartex" xmlns:cx8="http://schemas.microsoft.com/office/drawing/2016/5/14/chartex" xmlns:mc="http://schemas.openxmlformats.org/markup-compatibility/2006" xmlns:aink="http://schemas.microsoft.com/office/drawing/2016/ink" xmlns:am3d="http://schemas.microsoft.com/office/drawing/2017/model3d" xmlns:o="urn:schemas-microsoft-com:office:office" xmlns:r="http://schemas.openxmlformats.org/officeDocument/2006/relationships" xmlns:m="http://schemas.openxmlformats.org/officeDocument/2006/math" xmlns:v="urn:schemas-microsoft-com:vml" xmlns:wp14="http://schemas.microsoft.com/office/word/2010/wordprocessingDrawing" xmlns:wp="http://schemas.openxmlformats.org/drawingml/2006/wordprocessingDrawing" xmlns:w10="urn:schemas-microsoft-com:office:word" xmlns:w="http://schemas.openxmlformats.org/wordprocessingml/2006/main" xmlns:w14="http://schemas.microsoft.com/office/word/2010/wordml" xmlns:w15="http://schemas.microsoft.com/office/word/2012/wordml" xmlns:w16cex="http://schemas.microsoft.com/office/word/2018/wordml/cex" xmlns:w16cid="http://schemas.microsoft.com/office/word/2016/wordml/cid" xmlns:w16="http://schemas.microsoft.com/office/word/2018/wordml" xmlns:w16se="http://schemas.microsoft.com/office/word/2015/wordml/symex" xmlns:wpg="http://schemas.microsoft.com/office/word/2010/wordprocessingGroup" xmlns:wpi="http://schemas.microsoft.com/office/word/2010/wordprocessingInk" xmlns:wne="http://schemas.microsoft.com/office/word/2006/wordml" xmlns:wps="http://schemas.microsoft.com/office/word/2010/wordprocessingShape" mc:Ignorable="w14 w15 w16se w16cid w16 w16cex wp14">
   <w:p>
     <w:pPr>

</xml_diff>